<commit_message>
Dejado a medias el docx de los casos nuevos. Falta poco para acabarlo. También se ha hecho el docx con las eficiencias máximas
</commit_message>
<xml_diff>
--- a/Proyecto/5. Comparativa entre casos de estudio.docx
+++ b/Proyecto/5. Comparativa entre casos de estudio.docx
@@ -1265,6 +1265,22 @@
           <w:lang w:val="es-ES"/>
         </w:rPr>
       </w:pPr>
+      <w:r>
+        <w:rPr>
+          <w:lang w:val="es-ES"/>
+        </w:rPr>
+        <w:t>XXX1001</w:t>
+      </w:r>
+      <w:bookmarkStart w:id="0" w:name="_GoBack"/>
+      <w:bookmarkEnd w:id="0"/>
+    </w:p>
+    <w:p>
+      <w:pPr>
+        <w:pStyle w:val="Sinespaciado"/>
+        <w:rPr>
+          <w:lang w:val="es-ES"/>
+        </w:rPr>
+      </w:pPr>
     </w:p>
     <w:p>
       <w:pPr>
@@ -1464,8 +1480,6 @@
           <w:lang w:val="es-ES"/>
         </w:rPr>
       </w:pPr>
-      <w:bookmarkStart w:id="0" w:name="_GoBack"/>
-      <w:bookmarkEnd w:id="0"/>
     </w:p>
     <w:sectPr>
       <w:pgSz w:w="11906" w:h="16838"/>
@@ -1500,7 +1514,7 @@
         <v:path o:extrusionok="f" gradientshapeok="t" o:connecttype="rect"/>
         <o:lock v:ext="edit" aspectratio="t"/>
       </v:shapetype>
-      <v:shape id="_x0000_i1054" type="#_x0000_t75" style="width:11.25pt;height:11.25pt" o:bullet="t">
+      <v:shape id="_x0000_i1035" type="#_x0000_t75" style="width:11.25pt;height:11.25pt" o:bullet="t">
         <v:imagedata r:id="rId1" o:title="mso4DE5"/>
       </v:shape>
     </w:pict>

</xml_diff>